<commit_message>
upd : jobsheet 10
</commit_message>
<xml_diff>
--- a/Pertemuan 10/Abdul Rahman Hanif Darmawan.docx
+++ b/Pertemuan 10/Abdul Rahman Hanif Darmawan.docx
@@ -331,25 +331,7 @@
           <w:sz w:val="28"/>
           <w:szCs w:val="28"/>
         </w:rPr>
-        <w:t xml:space="preserve">2.1 Percobaan </w:t>
-      </w:r>
-      <w:proofErr w:type="gramStart"/>
-      <w:r>
-        <w:rPr>
-          <w:rFonts w:ascii="Times New Roman" w:hAnsi="Times New Roman" w:cs="Times New Roman"/>
-          <w:sz w:val="28"/>
-          <w:szCs w:val="28"/>
-        </w:rPr>
-        <w:t>1 :</w:t>
-      </w:r>
-      <w:proofErr w:type="gramEnd"/>
-      <w:r>
-        <w:rPr>
-          <w:rFonts w:ascii="Times New Roman" w:hAnsi="Times New Roman" w:cs="Times New Roman"/>
-          <w:sz w:val="28"/>
-          <w:szCs w:val="28"/>
-        </w:rPr>
-        <w:t xml:space="preserve"> Mahasiswa Mengumpulkan Tugas</w:t>
+        <w:t>2.1 Percobaan 1 : Mahasiswa Mengumpulkan Tugas</w:t>
       </w:r>
     </w:p>
     <w:p>
@@ -505,7 +487,7 @@
                                     <pic:cNvPicPr/>
                                   </pic:nvPicPr>
                                   <pic:blipFill>
-                                    <a:blip r:embed="rId7"/>
+                                    <a:blip r:embed="rId8"/>
                                     <a:stretch>
                                       <a:fillRect/>
                                     </a:stretch>
@@ -727,25 +709,7 @@
                                 <w:sz w:val="18"/>
                                 <w:szCs w:val="18"/>
                               </w:rPr>
-                              <w:t xml:space="preserve">StackTugasMahasiswa stack = new </w:t>
-                            </w:r>
-                            <w:proofErr w:type="gramStart"/>
-                            <w:r>
-                              <w:rPr>
-                                <w:rFonts w:ascii="Courier New" w:hAnsi="Courier New" w:cs="Courier New"/>
-                                <w:sz w:val="18"/>
-                                <w:szCs w:val="18"/>
-                              </w:rPr>
-                              <w:t>StackTugasMahasiswa(</w:t>
-                            </w:r>
-                            <w:proofErr w:type="gramEnd"/>
-                            <w:r>
-                              <w:rPr>
-                                <w:rFonts w:ascii="Courier New" w:hAnsi="Courier New" w:cs="Courier New"/>
-                                <w:sz w:val="18"/>
-                                <w:szCs w:val="18"/>
-                              </w:rPr>
-                              <w:t>5);</w:t>
+                              <w:t>StackTugasMahasiswa stack = new StackTugasMahasiswa(5);</w:t>
                             </w:r>
                           </w:p>
                         </w:txbxContent>
@@ -827,25 +791,7 @@
           <w:sz w:val="28"/>
           <w:szCs w:val="28"/>
         </w:rPr>
-        <w:t xml:space="preserve">Mengapa perlu pengecekan </w:t>
-      </w:r>
-      <w:proofErr w:type="gramStart"/>
-      <w:r>
-        <w:rPr>
-          <w:rFonts w:ascii="Times New Roman" w:hAnsi="Times New Roman" w:cs="Times New Roman"/>
-          <w:sz w:val="28"/>
-          <w:szCs w:val="28"/>
-        </w:rPr>
-        <w:t>kondisi !isFull</w:t>
-      </w:r>
-      <w:proofErr w:type="gramEnd"/>
-      <w:r>
-        <w:rPr>
-          <w:rFonts w:ascii="Times New Roman" w:hAnsi="Times New Roman" w:cs="Times New Roman"/>
-          <w:sz w:val="28"/>
-          <w:szCs w:val="28"/>
-        </w:rPr>
-        <w:t>() pada method push? Kalau kondisi if-else tersebut dihapus, apa dampaknya?</w:t>
+        <w:t>Mengapa perlu pengecekan kondisi !isFull() pada method push? Kalau kondisi if-else tersebut dihapus, apa dampaknya?</w:t>
       </w:r>
     </w:p>
     <w:p>
@@ -993,10 +939,10 @@
                                   <v:path o:extrusionok="f" gradientshapeok="t" o:connecttype="rect"/>
                                   <o:lock v:ext="edit" aspectratio="t"/>
                                 </v:shapetype>
-                                <v:shape id="_x0000_i1029" type="#_x0000_t75" style="width:276.2pt;height:74.3pt">
-                                  <v:imagedata r:id="rId8" o:title=""/>
+                                <v:shape id="_x0000_i1026" type="#_x0000_t75" style="width:276.2pt;height:74.3pt">
+                                  <v:imagedata r:id="rId9" o:title=""/>
                                 </v:shape>
-                                <o:OLEObject Type="Embed" ProgID="Word.OpenDocumentText.12" ShapeID="_x0000_i1029" DrawAspect="Content" ObjectID="_1807423850" r:id="rId9"/>
+                                <o:OLEObject Type="Embed" ProgID="Word.OpenDocumentText.12" ShapeID="_x0000_i1026" DrawAspect="Content" ObjectID="_1807424083" r:id="rId10"/>
                               </w:object>
                             </w:r>
                           </w:p>
@@ -1022,9 +968,9 @@
                       <w:r>
                         <w:object w:dxaOrig="9026" w:dyaOrig="2421" w14:anchorId="5E8FAFD1">
                           <v:shape id="_x0000_i1029" type="#_x0000_t75" style="width:276.2pt;height:74.3pt">
-                            <v:imagedata r:id="rId8" o:title=""/>
+                            <v:imagedata r:id="rId11" o:title=""/>
                           </v:shape>
-                          <o:OLEObject Type="Embed" ProgID="Word.OpenDocumentText.12" ShapeID="_x0000_i1029" DrawAspect="Content" ObjectID="_1807423850" r:id="rId10"/>
+                          <o:OLEObject Type="Embed" ProgID="Word.OpenDocumentText.12" ShapeID="_x0000_i1029" DrawAspect="Content" ObjectID="_1807423850" r:id="rId12"/>
                         </w:object>
                       </w:r>
                     </w:p>
@@ -1147,8 +1093,8 @@
                       </wps:spPr>
                       <wps:txbx>
                         <w:txbxContent>
-                          <w:bookmarkStart w:id="2" w:name="_MON_1807421695"/>
-                          <w:bookmarkEnd w:id="2"/>
+                          <w:bookmarkStart w:id="1" w:name="_MON_1807421695"/>
+                          <w:bookmarkEnd w:id="1"/>
                           <w:p>
                             <w:r>
                               <w:rPr>
@@ -1158,10 +1104,10 @@
                                 <w:szCs w:val="28"/>
                               </w:rPr>
                               <w:object w:dxaOrig="9026" w:dyaOrig="1064" w14:anchorId="70DF7C81">
-                                <v:shape id="_x0000_i1055" type="#_x0000_t75" style="width:310.5pt;height:36.55pt">
-                                  <v:imagedata r:id="rId11" o:title=""/>
+                                <v:shape id="_x0000_i1028" type="#_x0000_t75" style="width:310.5pt;height:36.55pt">
+                                  <v:imagedata r:id="rId13" o:title=""/>
                                 </v:shape>
-                                <o:OLEObject Type="Embed" ProgID="Word.OpenDocumentText.12" ShapeID="_x0000_i1055" DrawAspect="Content" ObjectID="_1807423851" r:id="rId12"/>
+                                <o:OLEObject Type="Embed" ProgID="Word.OpenDocumentText.12" ShapeID="_x0000_i1028" DrawAspect="Content" ObjectID="_1807424084" r:id="rId14"/>
                               </w:object>
                             </w:r>
                           </w:p>
@@ -1193,9 +1139,9 @@
                         </w:rPr>
                         <w:object w:dxaOrig="9026" w:dyaOrig="1064" w14:anchorId="70DF7C81">
                           <v:shape id="_x0000_i1055" type="#_x0000_t75" style="width:310.5pt;height:36.55pt">
-                            <v:imagedata r:id="rId11" o:title=""/>
+                            <v:imagedata r:id="rId15" o:title=""/>
                           </v:shape>
-                          <o:OLEObject Type="Embed" ProgID="Word.OpenDocumentText.12" ShapeID="_x0000_i1055" DrawAspect="Content" ObjectID="_1807423851" r:id="rId13"/>
+                          <o:OLEObject Type="Embed" ProgID="Word.OpenDocumentText.12" ShapeID="_x0000_i1055" DrawAspect="Content" ObjectID="_1807423851" r:id="rId16"/>
                         </w:object>
                       </w:r>
                     </w:p>
@@ -1342,7 +1288,7 @@
                                           <pic:cNvPicPr/>
                                         </pic:nvPicPr>
                                         <pic:blipFill>
-                                          <a:blip r:embed="rId14"/>
+                                          <a:blip r:embed="rId17"/>
                                           <a:stretch>
                                             <a:fillRect/>
                                           </a:stretch>
@@ -1400,7 +1346,7 @@
                                     <pic:cNvPicPr/>
                                   </pic:nvPicPr>
                                   <pic:blipFill>
-                                    <a:blip r:embed="rId14"/>
+                                    <a:blip r:embed="rId18"/>
                                     <a:stretch>
                                       <a:fillRect/>
                                     </a:stretch>
@@ -1519,25 +1465,7 @@
           <w:sz w:val="28"/>
           <w:szCs w:val="28"/>
         </w:rPr>
-        <w:t>Pada method konversiDesimalKeBiner, ubah kondisi perulangan menjadi while (</w:t>
-      </w:r>
-      <w:proofErr w:type="gramStart"/>
-      <w:r>
-        <w:rPr>
-          <w:rFonts w:ascii="Times New Roman" w:hAnsi="Times New Roman" w:cs="Times New Roman"/>
-          <w:sz w:val="28"/>
-          <w:szCs w:val="28"/>
-        </w:rPr>
-        <w:t>kode !</w:t>
-      </w:r>
-      <w:proofErr w:type="gramEnd"/>
-      <w:r>
-        <w:rPr>
-          <w:rFonts w:ascii="Times New Roman" w:hAnsi="Times New Roman" w:cs="Times New Roman"/>
-          <w:sz w:val="28"/>
-          <w:szCs w:val="28"/>
-        </w:rPr>
-        <w:t>= 0), bagaimana hasilnya? Jelaskan alasannya!</w:t>
+        <w:t>Pada method konversiDesimalKeBiner, ubah kondisi perulangan menjadi while (kode != 0), bagaimana hasilnya? Jelaskan alasannya!</w:t>
       </w:r>
     </w:p>
     <w:p>
@@ -1575,25 +1503,7 @@
           <w:sz w:val="28"/>
           <w:szCs w:val="28"/>
         </w:rPr>
-        <w:t xml:space="preserve"> menjadi while (</w:t>
-      </w:r>
-      <w:proofErr w:type="gramStart"/>
-      <w:r>
-        <w:rPr>
-          <w:rFonts w:ascii="Times New Roman" w:hAnsi="Times New Roman" w:cs="Times New Roman"/>
-          <w:sz w:val="28"/>
-          <w:szCs w:val="28"/>
-        </w:rPr>
-        <w:t>kode !</w:t>
-      </w:r>
-      <w:proofErr w:type="gramEnd"/>
-      <w:r>
-        <w:rPr>
-          <w:rFonts w:ascii="Times New Roman" w:hAnsi="Times New Roman" w:cs="Times New Roman"/>
-          <w:sz w:val="28"/>
-          <w:szCs w:val="28"/>
-        </w:rPr>
-        <w:t>= 0), program akan error karena variabel kode tidak ada.</w:t>
+        <w:t xml:space="preserve"> menjadi while (kode != 0), program akan error karena variabel kode tidak ada.</w:t>
       </w:r>
       <w:r>
         <w:rPr>
@@ -1609,25 +1519,7 @@
           <w:sz w:val="28"/>
           <w:szCs w:val="28"/>
         </w:rPr>
-        <w:t xml:space="preserve"> kode diganti nilai, hasilnya tetap sama karena </w:t>
-      </w:r>
-      <w:proofErr w:type="gramStart"/>
-      <w:r>
-        <w:rPr>
-          <w:rFonts w:ascii="Times New Roman" w:hAnsi="Times New Roman" w:cs="Times New Roman"/>
-          <w:sz w:val="28"/>
-          <w:szCs w:val="28"/>
-        </w:rPr>
-        <w:t>nilai !</w:t>
-      </w:r>
-      <w:proofErr w:type="gramEnd"/>
-      <w:r>
-        <w:rPr>
-          <w:rFonts w:ascii="Times New Roman" w:hAnsi="Times New Roman" w:cs="Times New Roman"/>
-          <w:sz w:val="28"/>
-          <w:szCs w:val="28"/>
-        </w:rPr>
-        <w:t>= 0 dan nilai &gt; 0 setara untuk nilai positif.</w:t>
+        <w:t xml:space="preserve"> kode diganti nilai, hasilnya tetap sama karena nilai != 0 dan nilai &gt; 0 setara untuk nilai positif.</w:t>
       </w:r>
     </w:p>
     <w:p>
@@ -1750,15 +1642,15 @@
                       </wps:spPr>
                       <wps:txbx>
                         <w:txbxContent>
-                          <w:bookmarkStart w:id="4" w:name="_MON_1807423438"/>
-                          <w:bookmarkEnd w:id="4"/>
+                          <w:bookmarkStart w:id="2" w:name="_MON_1807423438"/>
+                          <w:bookmarkEnd w:id="2"/>
                           <w:p>
                             <w:r>
                               <w:object w:dxaOrig="9026" w:dyaOrig="4519" w14:anchorId="481A4D50">
-                                <v:shape id="_x0000_i1086" type="#_x0000_t75" style="width:436.85pt;height:234.3pt">
-                                  <v:imagedata r:id="rId15" o:title=""/>
+                                <v:shape id="_x0000_i1030" type="#_x0000_t75" style="width:436.85pt;height:234.3pt">
+                                  <v:imagedata r:id="rId19" o:title=""/>
                                 </v:shape>
-                                <o:OLEObject Type="Embed" ProgID="Word.OpenDocumentText.12" ShapeID="_x0000_i1086" DrawAspect="Content" ObjectID="_1807423852" r:id="rId16"/>
+                                <o:OLEObject Type="Embed" ProgID="Word.OpenDocumentText.12" ShapeID="_x0000_i1030" DrawAspect="Content" ObjectID="_1807424085" r:id="rId20"/>
                               </w:object>
                             </w:r>
                           </w:p>
@@ -1784,9 +1676,9 @@
                       <w:r>
                         <w:object w:dxaOrig="9026" w:dyaOrig="4519" w14:anchorId="481A4D50">
                           <v:shape id="_x0000_i1086" type="#_x0000_t75" style="width:436.85pt;height:234.3pt">
-                            <v:imagedata r:id="rId15" o:title=""/>
+                            <v:imagedata r:id="rId21" o:title=""/>
                           </v:shape>
-                          <o:OLEObject Type="Embed" ProgID="Word.OpenDocumentText.12" ShapeID="_x0000_i1086" DrawAspect="Content" ObjectID="_1807423852" r:id="rId17"/>
+                          <o:OLEObject Type="Embed" ProgID="Word.OpenDocumentText.12" ShapeID="_x0000_i1086" DrawAspect="Content" ObjectID="_1807423852" r:id="rId22"/>
                         </w:object>
                       </w:r>
                     </w:p>
@@ -1898,15 +1790,15 @@
                       </wps:spPr>
                       <wps:txbx>
                         <w:txbxContent>
-                          <w:bookmarkStart w:id="6" w:name="_MON_1807423464"/>
-                          <w:bookmarkEnd w:id="6"/>
+                          <w:bookmarkStart w:id="3" w:name="_MON_1807423464"/>
+                          <w:bookmarkEnd w:id="3"/>
                           <w:p>
                             <w:r>
                               <w:object w:dxaOrig="9026" w:dyaOrig="13292" w14:anchorId="378B9453">
-                                <v:shape id="_x0000_i1090" type="#_x0000_t75" style="width:296.5pt;height:586.2pt">
-                                  <v:imagedata r:id="rId18" o:title=""/>
+                                <v:shape id="_x0000_i1032" type="#_x0000_t75" style="width:296.5pt;height:586.2pt">
+                                  <v:imagedata r:id="rId23" o:title=""/>
                                 </v:shape>
-                                <o:OLEObject Type="Embed" ProgID="Word.OpenDocumentText.12" ShapeID="_x0000_i1090" DrawAspect="Content" ObjectID="_1807423853" r:id="rId19"/>
+                                <o:OLEObject Type="Embed" ProgID="Word.OpenDocumentText.12" ShapeID="_x0000_i1032" DrawAspect="Content" ObjectID="_1807424086" r:id="rId24"/>
                               </w:object>
                             </w:r>
                           </w:p>
@@ -1932,9 +1824,9 @@
                       <w:r>
                         <w:object w:dxaOrig="9026" w:dyaOrig="13292" w14:anchorId="378B9453">
                           <v:shape id="_x0000_i1090" type="#_x0000_t75" style="width:296.5pt;height:586.2pt">
-                            <v:imagedata r:id="rId18" o:title=""/>
+                            <v:imagedata r:id="rId25" o:title=""/>
                           </v:shape>
-                          <o:OLEObject Type="Embed" ProgID="Word.OpenDocumentText.12" ShapeID="_x0000_i1090" DrawAspect="Content" ObjectID="_1807423853" r:id="rId20"/>
+                          <o:OLEObject Type="Embed" ProgID="Word.OpenDocumentText.12" ShapeID="_x0000_i1090" DrawAspect="Content" ObjectID="_1807423853" r:id="rId26"/>
                         </w:object>
                       </w:r>
                     </w:p>
@@ -2046,15 +1938,15 @@
                       </wps:spPr>
                       <wps:txbx>
                         <w:txbxContent>
-                          <w:bookmarkStart w:id="8" w:name="_MON_1807423161"/>
-                          <w:bookmarkEnd w:id="8"/>
+                          <w:bookmarkStart w:id="4" w:name="_MON_1807423161"/>
+                          <w:bookmarkEnd w:id="4"/>
                           <w:p>
                             <w:r>
                               <w:object w:dxaOrig="9026" w:dyaOrig="13920" w14:anchorId="2856EB03">
-                                <v:shape id="_x0000_i1098" type="#_x0000_t75" style="width:296.5pt;height:613.85pt">
-                                  <v:imagedata r:id="rId21" o:title=""/>
+                                <v:shape id="_x0000_i1034" type="#_x0000_t75" style="width:296.5pt;height:613.85pt">
+                                  <v:imagedata r:id="rId27" o:title=""/>
                                 </v:shape>
-                                <o:OLEObject Type="Embed" ProgID="Word.OpenDocumentText.12" ShapeID="_x0000_i1098" DrawAspect="Content" ObjectID="_1807423854" r:id="rId22"/>
+                                <o:OLEObject Type="Embed" ProgID="Word.OpenDocumentText.12" ShapeID="_x0000_i1034" DrawAspect="Content" ObjectID="_1807424087" r:id="rId28"/>
                               </w:object>
                             </w:r>
                           </w:p>
@@ -2080,9 +1972,9 @@
                       <w:r>
                         <w:object w:dxaOrig="9026" w:dyaOrig="13920" w14:anchorId="2856EB03">
                           <v:shape id="_x0000_i1098" type="#_x0000_t75" style="width:296.5pt;height:613.85pt">
-                            <v:imagedata r:id="rId21" o:title=""/>
+                            <v:imagedata r:id="rId29" o:title=""/>
                           </v:shape>
-                          <o:OLEObject Type="Embed" ProgID="Word.OpenDocumentText.12" ShapeID="_x0000_i1098" DrawAspect="Content" ObjectID="_1807423854" r:id="rId23"/>
+                          <o:OLEObject Type="Embed" ProgID="Word.OpenDocumentText.12" ShapeID="_x0000_i1098" DrawAspect="Content" ObjectID="_1807423854" r:id="rId30"/>
                         </w:object>
                       </w:r>
                     </w:p>
@@ -2217,7 +2109,7 @@
                                           <pic:cNvPicPr/>
                                         </pic:nvPicPr>
                                         <pic:blipFill>
-                                          <a:blip r:embed="rId24"/>
+                                          <a:blip r:embed="rId31"/>
                                           <a:stretch>
                                             <a:fillRect/>
                                           </a:stretch>
@@ -2275,7 +2167,7 @@
                                     <pic:cNvPicPr/>
                                   </pic:nvPicPr>
                                   <pic:blipFill>
-                                    <a:blip r:embed="rId24"/>
+                                    <a:blip r:embed="rId32"/>
                                     <a:stretch>
                                       <a:fillRect/>
                                     </a:stretch>
@@ -2342,6 +2234,17 @@
           <w:szCs w:val="28"/>
         </w:rPr>
       </w:pPr>
+      <w:hyperlink r:id="rId33" w:history="1">
+        <w:r>
+          <w:rPr>
+            <w:rStyle w:val="Hyperlink"/>
+            <w:rFonts w:ascii="Times New Roman" w:hAnsi="Times New Roman" w:cs="Times New Roman"/>
+            <w:sz w:val="28"/>
+            <w:szCs w:val="28"/>
+          </w:rPr>
+          <w:t>Pertemuan 10</w:t>
+        </w:r>
+      </w:hyperlink>
     </w:p>
     <w:sectPr>
       <w:pgSz w:w="11906" w:h="16838"/>
@@ -3309,6 +3212,7 @@
   <w:style w:type="character" w:default="1" w:styleId="DefaultParagraphFont">
     <w:name w:val="Default Paragraph Font"/>
     <w:uiPriority w:val="1"/>
+    <w:semiHidden/>
     <w:unhideWhenUsed/>
   </w:style>
   <w:style w:type="table" w:default="1" w:styleId="TableNormal">
@@ -3355,6 +3259,29 @@
       <w:ind w:left="720"/>
       <w:contextualSpacing/>
     </w:pPr>
+  </w:style>
+  <w:style w:type="character" w:styleId="Hyperlink">
+    <w:name w:val="Hyperlink"/>
+    <w:basedOn w:val="DefaultParagraphFont"/>
+    <w:uiPriority w:val="99"/>
+    <w:unhideWhenUsed/>
+    <w:rsid w:val="003E5392"/>
+    <w:rPr>
+      <w:color w:val="0563C1" w:themeColor="hyperlink"/>
+      <w:u w:val="single"/>
+    </w:rPr>
+  </w:style>
+  <w:style w:type="character" w:styleId="UnresolvedMention">
+    <w:name w:val="Unresolved Mention"/>
+    <w:basedOn w:val="DefaultParagraphFont"/>
+    <w:uiPriority w:val="99"/>
+    <w:semiHidden/>
+    <w:unhideWhenUsed/>
+    <w:rsid w:val="003E5392"/>
+    <w:rPr>
+      <w:color w:val="605E5C"/>
+      <w:shd w:val="clear" w:color="auto" w:fill="E1DFDD"/>
+    </w:rPr>
   </w:style>
 </w:styles>
 </file>

</xml_diff>